<commit_message>
skillkaart kr1 stelt de opdracht vast: foutjes verbetert
</commit_message>
<xml_diff>
--- a/skillkaarten/skillkaart_kt1_stelt_de_opdracht_vast.docx
+++ b/skillkaarten/skillkaart_kt1_stelt_de_opdracht_vast.docx
@@ -33,7 +33,13 @@
     </w:p>
     <w:p>
       <w:r>
-        <w:t xml:space="preserve">Website maken voor een spel om mijn vriend te helpen met </w:t>
+        <w:t xml:space="preserve">Website maken voor een spel om </w:t>
+      </w:r>
+      <w:r>
+        <w:t>een</w:t>
+      </w:r>
+      <w:r>
+        <w:t xml:space="preserve"> vriend te helpen met </w:t>
       </w:r>
       <w:r>
         <w:t xml:space="preserve">zijn </w:t>
@@ -119,7 +125,15 @@
     </w:p>
     <w:p>
       <w:r>
-        <w:t>De website wordt gemaakt voor mijn vriend(en) voor het spel minecraft Minetopia. Om de registratie te kunnen bijhouden van zijn niet echte bedrijf in het spel. Het spel is een soort simulatie van het echte leven gebaseerd. In het spel werken ze ook met wetten, overheid, criminaliteit, eigenaar kunnen worden van een winkel of bedrijf, en nog veel meer wat je op je dagelijkse pad kan tegenkomen</w:t>
+        <w:t xml:space="preserve">De website wordt gemaakt voor </w:t>
+      </w:r>
+      <w:r>
+        <w:t>een</w:t>
+      </w:r>
+      <w:bookmarkStart w:id="0" w:name="_GoBack"/>
+      <w:bookmarkEnd w:id="0"/>
+      <w:r>
+        <w:t xml:space="preserve"> vriend(en) voor het spel minecraft Minetopia. Om de registratie te kunnen bijhouden van zijn niet echte bedrijf in het spel. Het spel is een soort simulatie van het echte leven gebaseerd. In het spel werken ze ook met wetten, overheid, criminaliteit, eigenaar kunnen worden van een winkel of bedrijf, en nog veel meer wat je op je dagelijkse pad kan tegenkomen</w:t>
       </w:r>
       <w:r>
         <w:t>.</w:t>
@@ -142,7 +156,19 @@
         </w:numPr>
       </w:pPr>
       <w:r>
-        <w:t>Alle bedrijven moeten op de website te komen staan (hoofdkantoor, en 4 winkels).</w:t>
+        <w:t xml:space="preserve">Alle </w:t>
+      </w:r>
+      <w:r>
+        <w:t xml:space="preserve">nep </w:t>
+      </w:r>
+      <w:r>
+        <w:t>bedrijven moeten op de website komen</w:t>
+      </w:r>
+      <w:r>
+        <w:t xml:space="preserve"> te</w:t>
+      </w:r>
+      <w:r>
+        <w:t xml:space="preserve"> staan (hoofdkantoor, en 4 winkels).</w:t>
       </w:r>
     </w:p>
     <w:p>
@@ -190,7 +216,13 @@
         </w:numPr>
       </w:pPr>
       <w:r>
-        <w:t>Het moet aan de logo kleuren combineren.</w:t>
+        <w:t xml:space="preserve">De website </w:t>
+      </w:r>
+      <w:r>
+        <w:t>moet</w:t>
+      </w:r>
+      <w:r>
+        <w:t xml:space="preserve"> aan de logo kleuren combineren.</w:t>
       </w:r>
     </w:p>
     <w:p>
@@ -573,10 +605,7 @@
         </w:tc>
       </w:tr>
     </w:tbl>
-    <w:p>
-      <w:bookmarkStart w:id="0" w:name="_GoBack"/>
-      <w:bookmarkEnd w:id="0"/>
-    </w:p>
+    <w:p/>
     <w:sectPr>
       <w:pgSz w:w="11906" w:h="16838"/>
       <w:pgMar w:top="1417" w:right="1417" w:bottom="1417" w:left="1417" w:header="708" w:footer="708" w:gutter="0"/>

</xml_diff>

<commit_message>
sk kt1 stelt de opdracht vast: wat extra toegevoegd
</commit_message>
<xml_diff>
--- a/skillkaarten/skillkaart_kt1_stelt_de_opdracht_vast.docx
+++ b/skillkaarten/skillkaart_kt1_stelt_de_opdracht_vast.docx
@@ -130,8 +130,6 @@
       <w:r>
         <w:t>een</w:t>
       </w:r>
-      <w:bookmarkStart w:id="0" w:name="_GoBack"/>
-      <w:bookmarkEnd w:id="0"/>
       <w:r>
         <w:t xml:space="preserve"> vriend(en) voor het spel minecraft Minetopia. Om de registratie te kunnen bijhouden van zijn niet echte bedrijf in het spel. Het spel is een soort simulatie van het echte leven gebaseerd. In het spel werken ze ook met wetten, overheid, criminaliteit, eigenaar kunnen worden van een winkel of bedrijf, en nog veel meer wat je op je dagelijkse pad kan tegenkomen</w:t>
       </w:r>
@@ -496,7 +494,13 @@
           <w:tcPr>
             <w:tcW w:w="2265" w:type="dxa"/>
           </w:tcPr>
-          <w:p/>
+          <w:p>
+            <w:r>
+              <w:t>Sociaal media buttons</w:t>
+            </w:r>
+            <w:bookmarkStart w:id="0" w:name="_GoBack"/>
+            <w:bookmarkEnd w:id="0"/>
+          </w:p>
         </w:tc>
         <w:tc>
           <w:tcPr>
@@ -607,6 +611,7 @@
     </w:tbl>
     <w:p/>
     <w:sectPr>
+      <w:footerReference w:type="default" r:id="rId7"/>
       <w:pgSz w:w="11906" w:h="16838"/>
       <w:pgMar w:top="1417" w:right="1417" w:bottom="1417" w:left="1417" w:header="708" w:footer="708" w:gutter="0"/>
       <w:cols w:space="708"/>
@@ -614,6 +619,89 @@
     </w:sectPr>
   </w:body>
 </w:document>
+</file>
+
+<file path=word/endnotes.xml><?xml version="1.0" encoding="utf-8"?>
+<w:endnotes xmlns:wpc="http://schemas.microsoft.com/office/word/2010/wordprocessingCanvas" xmlns:cx="http://schemas.microsoft.com/office/drawing/2014/chartex" xmlns:cx1="http://schemas.microsoft.com/office/drawing/2015/9/8/chartex" xmlns:cx2="http://schemas.microsoft.com/office/drawing/2015/10/21/chartex" xmlns:cx3="http://schemas.microsoft.com/office/drawing/2016/5/9/chartex" xmlns:cx4="http://schemas.microsoft.com/office/drawing/2016/5/10/chartex" xmlns:cx5="http://schemas.microsoft.com/office/drawing/2016/5/11/chartex" xmlns:cx6="http://schemas.microsoft.com/office/drawing/2016/5/12/chartex" xmlns:cx7="http://schemas.microsoft.com/office/drawing/2016/5/13/chartex" xmlns:cx8="http://schemas.microsoft.com/office/drawing/2016/5/14/chartex" xmlns:mc="http://schemas.openxmlformats.org/markup-compatibility/2006" xmlns:aink="http://schemas.microsoft.com/office/drawing/2016/ink" xmlns:am3d="http://schemas.microsoft.com/office/drawing/2017/model3d" xmlns:o="urn:schemas-microsoft-com:office:office" xmlns:r="http://schemas.openxmlformats.org/officeDocument/2006/relationships" xmlns:m="http://schemas.openxmlformats.org/officeDocument/2006/math" xmlns:v="urn:schemas-microsoft-com:vml" xmlns:wp14="http://schemas.microsoft.com/office/word/2010/wordprocessingDrawing" xmlns:wp="http://schemas.openxmlformats.org/drawingml/2006/wordprocessingDrawing" xmlns:w10="urn:schemas-microsoft-com:office:word" xmlns:w="http://schemas.openxmlformats.org/wordprocessingml/2006/main" xmlns:w14="http://schemas.microsoft.com/office/word/2010/wordml" xmlns:w15="http://schemas.microsoft.com/office/word/2012/wordml" xmlns:w16cid="http://schemas.microsoft.com/office/word/2016/wordml/cid" xmlns:w16se="http://schemas.microsoft.com/office/word/2015/wordml/symex" xmlns:wpg="http://schemas.microsoft.com/office/word/2010/wordprocessingGroup" xmlns:wpi="http://schemas.microsoft.com/office/word/2010/wordprocessingInk" xmlns:wne="http://schemas.microsoft.com/office/word/2006/wordml" xmlns:wps="http://schemas.microsoft.com/office/word/2010/wordprocessingShape" mc:Ignorable="w14 w15 w16se w16cid wp14">
+  <w:endnote w:type="separator" w:id="-1">
+    <w:p>
+      <w:pPr>
+        <w:spacing w:after="0" w:line="240" w:lineRule="auto"/>
+      </w:pPr>
+      <w:r>
+        <w:separator/>
+      </w:r>
+    </w:p>
+  </w:endnote>
+  <w:endnote w:type="continuationSeparator" w:id="0">
+    <w:p>
+      <w:pPr>
+        <w:spacing w:after="0" w:line="240" w:lineRule="auto"/>
+      </w:pPr>
+      <w:r>
+        <w:continuationSeparator/>
+      </w:r>
+    </w:p>
+  </w:endnote>
+</w:endnotes>
+</file>
+
+<file path=word/footer1.xml><?xml version="1.0" encoding="utf-8"?>
+<w:ftr xmlns:wpc="http://schemas.microsoft.com/office/word/2010/wordprocessingCanvas" xmlns:cx="http://schemas.microsoft.com/office/drawing/2014/chartex" xmlns:cx1="http://schemas.microsoft.com/office/drawing/2015/9/8/chartex" xmlns:cx2="http://schemas.microsoft.com/office/drawing/2015/10/21/chartex" xmlns:cx3="http://schemas.microsoft.com/office/drawing/2016/5/9/chartex" xmlns:cx4="http://schemas.microsoft.com/office/drawing/2016/5/10/chartex" xmlns:cx5="http://schemas.microsoft.com/office/drawing/2016/5/11/chartex" xmlns:cx6="http://schemas.microsoft.com/office/drawing/2016/5/12/chartex" xmlns:cx7="http://schemas.microsoft.com/office/drawing/2016/5/13/chartex" xmlns:cx8="http://schemas.microsoft.com/office/drawing/2016/5/14/chartex" xmlns:mc="http://schemas.openxmlformats.org/markup-compatibility/2006" xmlns:aink="http://schemas.microsoft.com/office/drawing/2016/ink" xmlns:am3d="http://schemas.microsoft.com/office/drawing/2017/model3d" xmlns:o="urn:schemas-microsoft-com:office:office" xmlns:r="http://schemas.openxmlformats.org/officeDocument/2006/relationships" xmlns:m="http://schemas.openxmlformats.org/officeDocument/2006/math" xmlns:v="urn:schemas-microsoft-com:vml" xmlns:wp14="http://schemas.microsoft.com/office/word/2010/wordprocessingDrawing" xmlns:wp="http://schemas.openxmlformats.org/drawingml/2006/wordprocessingDrawing" xmlns:w10="urn:schemas-microsoft-com:office:word" xmlns:w="http://schemas.openxmlformats.org/wordprocessingml/2006/main" xmlns:w14="http://schemas.microsoft.com/office/word/2010/wordml" xmlns:w15="http://schemas.microsoft.com/office/word/2012/wordml" xmlns:w16cid="http://schemas.microsoft.com/office/word/2016/wordml/cid" xmlns:w16se="http://schemas.microsoft.com/office/word/2015/wordml/symex" xmlns:wpg="http://schemas.microsoft.com/office/word/2010/wordprocessingGroup" xmlns:wpi="http://schemas.microsoft.com/office/word/2010/wordprocessingInk" xmlns:wne="http://schemas.microsoft.com/office/word/2006/wordml" xmlns:wps="http://schemas.microsoft.com/office/word/2010/wordprocessingShape" mc:Ignorable="w14 w15 w16se w16cid wp14">
+  <w:p>
+    <w:pPr>
+      <w:pStyle w:val="Footer"/>
+      <w:jc w:val="right"/>
+    </w:pPr>
+    <w:r>
+      <w:fldChar w:fldCharType="begin"/>
+    </w:r>
+    <w:r>
+      <w:instrText>PAGE   \* MERGEFORMAT</w:instrText>
+    </w:r>
+    <w:r>
+      <w:fldChar w:fldCharType="separate"/>
+    </w:r>
+    <w:r>
+      <w:t>1</w:t>
+    </w:r>
+    <w:r>
+      <w:fldChar w:fldCharType="end"/>
+    </w:r>
+    <w:r>
+      <w:tab/>
+    </w:r>
+    <w:r>
+      <w:tab/>
+      <w:t>Glenn Meering</w:t>
+    </w:r>
+  </w:p>
+</w:ftr>
+</file>
+
+<file path=word/footnotes.xml><?xml version="1.0" encoding="utf-8"?>
+<w:footnotes xmlns:wpc="http://schemas.microsoft.com/office/word/2010/wordprocessingCanvas" xmlns:cx="http://schemas.microsoft.com/office/drawing/2014/chartex" xmlns:cx1="http://schemas.microsoft.com/office/drawing/2015/9/8/chartex" xmlns:cx2="http://schemas.microsoft.com/office/drawing/2015/10/21/chartex" xmlns:cx3="http://schemas.microsoft.com/office/drawing/2016/5/9/chartex" xmlns:cx4="http://schemas.microsoft.com/office/drawing/2016/5/10/chartex" xmlns:cx5="http://schemas.microsoft.com/office/drawing/2016/5/11/chartex" xmlns:cx6="http://schemas.microsoft.com/office/drawing/2016/5/12/chartex" xmlns:cx7="http://schemas.microsoft.com/office/drawing/2016/5/13/chartex" xmlns:cx8="http://schemas.microsoft.com/office/drawing/2016/5/14/chartex" xmlns:mc="http://schemas.openxmlformats.org/markup-compatibility/2006" xmlns:aink="http://schemas.microsoft.com/office/drawing/2016/ink" xmlns:am3d="http://schemas.microsoft.com/office/drawing/2017/model3d" xmlns:o="urn:schemas-microsoft-com:office:office" xmlns:r="http://schemas.openxmlformats.org/officeDocument/2006/relationships" xmlns:m="http://schemas.openxmlformats.org/officeDocument/2006/math" xmlns:v="urn:schemas-microsoft-com:vml" xmlns:wp14="http://schemas.microsoft.com/office/word/2010/wordprocessingDrawing" xmlns:wp="http://schemas.openxmlformats.org/drawingml/2006/wordprocessingDrawing" xmlns:w10="urn:schemas-microsoft-com:office:word" xmlns:w="http://schemas.openxmlformats.org/wordprocessingml/2006/main" xmlns:w14="http://schemas.microsoft.com/office/word/2010/wordml" xmlns:w15="http://schemas.microsoft.com/office/word/2012/wordml" xmlns:w16cid="http://schemas.microsoft.com/office/word/2016/wordml/cid" xmlns:w16se="http://schemas.microsoft.com/office/word/2015/wordml/symex" xmlns:wpg="http://schemas.microsoft.com/office/word/2010/wordprocessingGroup" xmlns:wpi="http://schemas.microsoft.com/office/word/2010/wordprocessingInk" xmlns:wne="http://schemas.microsoft.com/office/word/2006/wordml" xmlns:wps="http://schemas.microsoft.com/office/word/2010/wordprocessingShape" mc:Ignorable="w14 w15 w16se w16cid wp14">
+  <w:footnote w:type="separator" w:id="-1">
+    <w:p>
+      <w:pPr>
+        <w:spacing w:after="0" w:line="240" w:lineRule="auto"/>
+      </w:pPr>
+      <w:r>
+        <w:separator/>
+      </w:r>
+    </w:p>
+  </w:footnote>
+  <w:footnote w:type="continuationSeparator" w:id="0">
+    <w:p>
+      <w:pPr>
+        <w:spacing w:after="0" w:line="240" w:lineRule="auto"/>
+      </w:pPr>
+      <w:r>
+        <w:continuationSeparator/>
+      </w:r>
+    </w:p>
+  </w:footnote>
+</w:footnotes>
 </file>
 
 <file path=word/numbering.xml><?xml version="1.0" encoding="utf-8"?>
@@ -1323,6 +1411,50 @@
       </w:tblBorders>
     </w:tblPr>
   </w:style>
+  <w:style w:type="paragraph" w:styleId="Header">
+    <w:name w:val="header"/>
+    <w:basedOn w:val="Normal"/>
+    <w:link w:val="HeaderChar"/>
+    <w:uiPriority w:val="99"/>
+    <w:unhideWhenUsed/>
+    <w:rsid w:val="00495B66"/>
+    <w:pPr>
+      <w:tabs>
+        <w:tab w:val="center" w:pos="4536"/>
+        <w:tab w:val="right" w:pos="9072"/>
+      </w:tabs>
+      <w:spacing w:after="0" w:line="240" w:lineRule="auto"/>
+    </w:pPr>
+  </w:style>
+  <w:style w:type="character" w:customStyle="1" w:styleId="HeaderChar">
+    <w:name w:val="Header Char"/>
+    <w:basedOn w:val="DefaultParagraphFont"/>
+    <w:link w:val="Header"/>
+    <w:uiPriority w:val="99"/>
+    <w:rsid w:val="00495B66"/>
+  </w:style>
+  <w:style w:type="paragraph" w:styleId="Footer">
+    <w:name w:val="footer"/>
+    <w:basedOn w:val="Normal"/>
+    <w:link w:val="FooterChar"/>
+    <w:uiPriority w:val="99"/>
+    <w:unhideWhenUsed/>
+    <w:rsid w:val="00495B66"/>
+    <w:pPr>
+      <w:tabs>
+        <w:tab w:val="center" w:pos="4536"/>
+        <w:tab w:val="right" w:pos="9072"/>
+      </w:tabs>
+      <w:spacing w:after="0" w:line="240" w:lineRule="auto"/>
+    </w:pPr>
+  </w:style>
+  <w:style w:type="character" w:customStyle="1" w:styleId="FooterChar">
+    <w:name w:val="Footer Char"/>
+    <w:basedOn w:val="DefaultParagraphFont"/>
+    <w:link w:val="Footer"/>
+    <w:uiPriority w:val="99"/>
+    <w:rsid w:val="00495B66"/>
+  </w:style>
 </w:styles>
 </file>
 

</xml_diff>